<commit_message>
update da explicação do microcontrolador
</commit_message>
<xml_diff>
--- a/ArquitecturaSegundaEntrega.docx
+++ b/ArquitecturaSegundaEntrega.docx
@@ -3,9 +3,1230 @@
 <w:document xmlns:wpc="http://schemas.microsoft.com/office/word/2010/wordprocessingCanvas" xmlns:cx="http://schemas.microsoft.com/office/drawing/2014/chartex" xmlns:cx1="http://schemas.microsoft.com/office/drawing/2015/9/8/chartex" xmlns:mc="http://schemas.openxmlformats.org/markup-compatibility/2006" xmlns:o="urn:schemas-microsoft-com:office:office" xmlns:r="http://schemas.openxmlformats.org/officeDocument/2006/relationships" xmlns:m="http://schemas.openxmlformats.org/officeDocument/2006/math" xmlns:v="urn:schemas-microsoft-com:vml" xmlns:wp14="http://schemas.microsoft.com/office/word/2010/wordprocessingDrawing" xmlns:wp="http://schemas.openxmlformats.org/drawingml/2006/wordprocessingDrawing" xmlns:w10="urn:schemas-microsoft-com:office:word" xmlns:w="http://schemas.openxmlformats.org/wordprocessingml/2006/main" xmlns:w14="http://schemas.microsoft.com/office/word/2010/wordml" xmlns:w15="http://schemas.microsoft.com/office/word/2012/wordml" xmlns:w16se="http://schemas.microsoft.com/office/word/2015/wordml/symex" xmlns:wpg="http://schemas.microsoft.com/office/word/2010/wordprocessingGroup" xmlns:wpi="http://schemas.microsoft.com/office/word/2010/wordprocessingInk" xmlns:wne="http://schemas.microsoft.com/office/word/2006/wordml" xmlns:wps="http://schemas.microsoft.com/office/word/2010/wordprocessingShape" mc:Ignorable="w14 w15 w16se wp14">
   <w:body>
     <w:p>
+      <w:proofErr w:type="spellStart"/>
+      <w:r>
+        <w:t>Microcontrolador</w:t>
+      </w:r>
+      <w:proofErr w:type="spellEnd"/>
+      <w:r>
+        <w:t xml:space="preserve"> ATmega324PA</w:t>
+      </w:r>
+    </w:p>
+    <w:p>
+      <w:r>
+        <w:t>RTC – DS3231</w:t>
+      </w:r>
+    </w:p>
+    <w:p>
+      <w:r>
+        <w:t>RFID – MFRC522</w:t>
+      </w:r>
+    </w:p>
+    <w:p/>
+    <w:p>
+      <w:proofErr w:type="spellStart"/>
+      <w:r>
+        <w:t>Microcontrolador</w:t>
+      </w:r>
+      <w:proofErr w:type="spellEnd"/>
+      <w:r>
+        <w:t xml:space="preserve"> Atmel ATmega324PA</w:t>
+      </w:r>
+    </w:p>
+    <w:p>
+      <w:pPr>
+        <w:ind w:firstLine="720"/>
+      </w:pPr>
+      <w:proofErr w:type="spellStart"/>
+      <w:r>
+        <w:t>Protocolo</w:t>
+      </w:r>
+      <w:proofErr w:type="spellEnd"/>
+      <w:r>
+        <w:t xml:space="preserve"> </w:t>
+      </w:r>
+      <w:proofErr w:type="spellStart"/>
+      <w:r>
+        <w:t>Serie</w:t>
+      </w:r>
+      <w:proofErr w:type="spellEnd"/>
+      <w:r>
+        <w:t xml:space="preserve"> – 2 </w:t>
+      </w:r>
+      <w:proofErr w:type="spellStart"/>
+      <w:r>
+        <w:t>portas</w:t>
+      </w:r>
+      <w:proofErr w:type="spellEnd"/>
+      <w:r>
+        <w:t xml:space="preserve"> (</w:t>
+      </w:r>
+      <w:proofErr w:type="spellStart"/>
+      <w:r>
+        <w:t>pinos</w:t>
+      </w:r>
+      <w:proofErr w:type="spellEnd"/>
+      <w:r>
+        <w:t xml:space="preserve"> PD0-PD3)</w:t>
+      </w:r>
+    </w:p>
+    <w:p>
+      <w:r>
+        <w:tab/>
+      </w:r>
+      <w:proofErr w:type="spellStart"/>
+      <w:r>
+        <w:t>Protocolo</w:t>
+      </w:r>
+      <w:proofErr w:type="spellEnd"/>
+      <w:r>
+        <w:t xml:space="preserve"> SPI – 1? Porta (</w:t>
+      </w:r>
+      <w:proofErr w:type="spellStart"/>
+      <w:r>
+        <w:t>pinos</w:t>
+      </w:r>
+      <w:proofErr w:type="spellEnd"/>
+      <w:r>
+        <w:t xml:space="preserve"> PB4-PB7)</w:t>
+      </w:r>
+    </w:p>
+    <w:p>
+      <w:r>
+        <w:tab/>
+      </w:r>
+      <w:proofErr w:type="spellStart"/>
+      <w:r>
+        <w:t>Protocolo</w:t>
+      </w:r>
+      <w:proofErr w:type="spellEnd"/>
+      <w:r>
+        <w:t xml:space="preserve"> I2C – 1? porta (</w:t>
+      </w:r>
+      <w:proofErr w:type="spellStart"/>
+      <w:r>
+        <w:t>pinos</w:t>
+      </w:r>
+      <w:proofErr w:type="spellEnd"/>
+      <w:r>
+        <w:t xml:space="preserve"> PC0-PC1)</w:t>
+      </w:r>
+    </w:p>
+    <w:p/>
+    <w:p>
+      <w:r>
+        <w:rPr>
+          <w:noProof/>
+          <w:lang w:eastAsia="en-GB"/>
+        </w:rPr>
+        <w:drawing>
+          <wp:inline distT="0" distB="0" distL="0" distR="0" wp14:anchorId="1FC3BC81" wp14:editId="5DD736A1">
+            <wp:extent cx="5731510" cy="4771390"/>
+            <wp:effectExtent l="0" t="0" r="2540" b="0"/>
+            <wp:docPr id="1" name="Picture 1"/>
+            <wp:cNvGraphicFramePr>
+              <a:graphicFrameLocks xmlns:a="http://schemas.openxmlformats.org/drawingml/2006/main" noChangeAspect="1"/>
+            </wp:cNvGraphicFramePr>
+            <a:graphic xmlns:a="http://schemas.openxmlformats.org/drawingml/2006/main">
+              <a:graphicData uri="http://schemas.openxmlformats.org/drawingml/2006/picture">
+                <pic:pic xmlns:pic="http://schemas.openxmlformats.org/drawingml/2006/picture">
+                  <pic:nvPicPr>
+                    <pic:cNvPr id="1" name=""/>
+                    <pic:cNvPicPr/>
+                  </pic:nvPicPr>
+                  <pic:blipFill>
+                    <a:blip r:embed="rId4"/>
+                    <a:stretch>
+                      <a:fillRect/>
+                    </a:stretch>
+                  </pic:blipFill>
+                  <pic:spPr>
+                    <a:xfrm>
+                      <a:off x="0" y="0"/>
+                      <a:ext cx="5731510" cy="4771390"/>
+                    </a:xfrm>
+                    <a:prstGeom prst="rect">
+                      <a:avLst/>
+                    </a:prstGeom>
+                  </pic:spPr>
+                </pic:pic>
+              </a:graphicData>
+            </a:graphic>
+          </wp:inline>
+        </w:drawing>
+      </w:r>
+    </w:p>
+    <w:p>
+      <w:r>
+        <w:t xml:space="preserve">Para </w:t>
+      </w:r>
+      <w:proofErr w:type="spellStart"/>
+      <w:r>
+        <w:t>este</w:t>
+      </w:r>
+      <w:proofErr w:type="spellEnd"/>
+      <w:r>
+        <w:t xml:space="preserve"> </w:t>
+      </w:r>
+      <w:proofErr w:type="spellStart"/>
+      <w:r>
+        <w:t>projeto</w:t>
+      </w:r>
+      <w:proofErr w:type="spellEnd"/>
+      <w:r>
+        <w:t xml:space="preserve"> </w:t>
+      </w:r>
+      <w:proofErr w:type="spellStart"/>
+      <w:r>
+        <w:t>foi</w:t>
+      </w:r>
+      <w:proofErr w:type="spellEnd"/>
+      <w:r>
+        <w:t xml:space="preserve"> </w:t>
+      </w:r>
+      <w:proofErr w:type="spellStart"/>
+      <w:r>
+        <w:t>planeado</w:t>
+      </w:r>
+      <w:proofErr w:type="spellEnd"/>
+      <w:r>
+        <w:t xml:space="preserve"> </w:t>
+      </w:r>
+      <w:proofErr w:type="spellStart"/>
+      <w:r>
+        <w:t>usar</w:t>
+      </w:r>
+      <w:proofErr w:type="spellEnd"/>
+      <w:r>
+        <w:t xml:space="preserve"> um </w:t>
+      </w:r>
+      <w:proofErr w:type="spellStart"/>
+      <w:r>
+        <w:t>microcontrolador</w:t>
+      </w:r>
+      <w:proofErr w:type="spellEnd"/>
+      <w:r>
+        <w:t xml:space="preserve"> da </w:t>
+      </w:r>
+      <w:proofErr w:type="spellStart"/>
+      <w:r>
+        <w:t>familia</w:t>
+      </w:r>
+      <w:proofErr w:type="spellEnd"/>
+      <w:r>
+        <w:t xml:space="preserve"> Atmel, </w:t>
+      </w:r>
+      <w:proofErr w:type="spellStart"/>
+      <w:r>
+        <w:t>mais</w:t>
+      </w:r>
+      <w:proofErr w:type="spellEnd"/>
+      <w:r>
+        <w:t xml:space="preserve"> </w:t>
+      </w:r>
+      <w:proofErr w:type="spellStart"/>
+      <w:r>
+        <w:t>concretamente</w:t>
+      </w:r>
+      <w:proofErr w:type="spellEnd"/>
+      <w:r>
+        <w:t xml:space="preserve"> </w:t>
+      </w:r>
+      <w:proofErr w:type="spellStart"/>
+      <w:r>
+        <w:t>foi</w:t>
+      </w:r>
+      <w:proofErr w:type="spellEnd"/>
+      <w:r>
+        <w:t xml:space="preserve"> </w:t>
+      </w:r>
+      <w:proofErr w:type="spellStart"/>
+      <w:r>
+        <w:t>planeado</w:t>
+      </w:r>
+      <w:proofErr w:type="spellEnd"/>
+      <w:r>
+        <w:t xml:space="preserve"> </w:t>
+      </w:r>
+      <w:proofErr w:type="spellStart"/>
+      <w:r>
+        <w:t>usar</w:t>
+      </w:r>
+      <w:proofErr w:type="spellEnd"/>
+      <w:r>
+        <w:t xml:space="preserve"> o ATmega324PA.</w:t>
+      </w:r>
+    </w:p>
+    <w:p>
+      <w:r>
+        <w:t xml:space="preserve">A </w:t>
+      </w:r>
+      <w:proofErr w:type="spellStart"/>
+      <w:r>
+        <w:t>escolha</w:t>
+      </w:r>
+      <w:proofErr w:type="spellEnd"/>
+      <w:r>
+        <w:t xml:space="preserve"> </w:t>
+      </w:r>
+      <w:proofErr w:type="spellStart"/>
+      <w:r>
+        <w:t>deste</w:t>
+      </w:r>
+      <w:proofErr w:type="spellEnd"/>
+      <w:r>
+        <w:t xml:space="preserve"> </w:t>
+      </w:r>
+      <w:proofErr w:type="spellStart"/>
+      <w:r>
+        <w:t>microcontrolador</w:t>
+      </w:r>
+      <w:proofErr w:type="spellEnd"/>
+      <w:r>
+        <w:t xml:space="preserve"> </w:t>
+      </w:r>
+      <w:proofErr w:type="spellStart"/>
+      <w:r>
+        <w:t>deve</w:t>
+      </w:r>
+      <w:proofErr w:type="spellEnd"/>
+      <w:r>
+        <w:t xml:space="preserve">-se pela </w:t>
+      </w:r>
+      <w:proofErr w:type="spellStart"/>
+      <w:r>
+        <w:t>razão</w:t>
+      </w:r>
+      <w:proofErr w:type="spellEnd"/>
+      <w:r>
+        <w:t xml:space="preserve"> da </w:t>
+      </w:r>
+      <w:proofErr w:type="spellStart"/>
+      <w:r>
+        <w:t>necessidade</w:t>
+      </w:r>
+      <w:proofErr w:type="spellEnd"/>
+      <w:r>
+        <w:t xml:space="preserve"> de </w:t>
+      </w:r>
+      <w:proofErr w:type="spellStart"/>
+      <w:r>
+        <w:t>mais</w:t>
+      </w:r>
+      <w:proofErr w:type="spellEnd"/>
+      <w:r>
+        <w:t xml:space="preserve"> do que </w:t>
+      </w:r>
+      <w:proofErr w:type="spellStart"/>
+      <w:r>
+        <w:t>uma</w:t>
+      </w:r>
+      <w:proofErr w:type="spellEnd"/>
+      <w:r>
+        <w:t xml:space="preserve"> porta Series, </w:t>
+      </w:r>
+      <w:proofErr w:type="spellStart"/>
+      <w:r>
+        <w:t>sendo</w:t>
+      </w:r>
+      <w:proofErr w:type="spellEnd"/>
+      <w:r>
+        <w:t xml:space="preserve"> </w:t>
+      </w:r>
+      <w:proofErr w:type="spellStart"/>
+      <w:r>
+        <w:t>bastante</w:t>
+      </w:r>
+      <w:proofErr w:type="spellEnd"/>
+      <w:r>
+        <w:t xml:space="preserve"> </w:t>
+      </w:r>
+      <w:proofErr w:type="spellStart"/>
+      <w:r>
+        <w:t>comum</w:t>
+      </w:r>
+      <w:proofErr w:type="spellEnd"/>
+      <w:r>
+        <w:t xml:space="preserve"> haver </w:t>
+      </w:r>
+      <w:proofErr w:type="spellStart"/>
+      <w:r>
+        <w:t>varios</w:t>
+      </w:r>
+      <w:proofErr w:type="spellEnd"/>
+      <w:r>
+        <w:t xml:space="preserve"> </w:t>
+      </w:r>
+      <w:proofErr w:type="spellStart"/>
+      <w:r>
+        <w:t>microcontroladores</w:t>
+      </w:r>
+      <w:proofErr w:type="spellEnd"/>
+      <w:r>
+        <w:t xml:space="preserve"> da </w:t>
+      </w:r>
+      <w:proofErr w:type="spellStart"/>
+      <w:r>
+        <w:t>mesma</w:t>
+      </w:r>
+      <w:proofErr w:type="spellEnd"/>
+      <w:r>
+        <w:t xml:space="preserve"> </w:t>
+      </w:r>
+      <w:proofErr w:type="spellStart"/>
+      <w:r>
+        <w:t>familia</w:t>
+      </w:r>
+      <w:proofErr w:type="spellEnd"/>
+      <w:r>
+        <w:t xml:space="preserve"> </w:t>
+      </w:r>
+      <w:proofErr w:type="spellStart"/>
+      <w:r>
+        <w:t>somente</w:t>
+      </w:r>
+      <w:proofErr w:type="spellEnd"/>
+      <w:r>
+        <w:t xml:space="preserve"> com </w:t>
+      </w:r>
+      <w:proofErr w:type="spellStart"/>
+      <w:r>
+        <w:t>uma</w:t>
+      </w:r>
+      <w:proofErr w:type="spellEnd"/>
+      <w:r>
+        <w:t xml:space="preserve"> porta </w:t>
+      </w:r>
+      <w:proofErr w:type="spellStart"/>
+      <w:r>
+        <w:t>serie</w:t>
+      </w:r>
+      <w:proofErr w:type="spellEnd"/>
+      <w:r>
+        <w:t>.</w:t>
+      </w:r>
+    </w:p>
+    <w:p>
+      <w:proofErr w:type="spellStart"/>
+      <w:r>
+        <w:t>Os</w:t>
+      </w:r>
+      <w:proofErr w:type="spellEnd"/>
+      <w:r>
+        <w:t xml:space="preserve"> </w:t>
+      </w:r>
+      <w:proofErr w:type="spellStart"/>
+      <w:r>
+        <w:t>componente</w:t>
+      </w:r>
+      <w:r>
+        <w:t>s</w:t>
+      </w:r>
+      <w:proofErr w:type="spellEnd"/>
+      <w:r>
+        <w:t xml:space="preserve"> que </w:t>
+      </w:r>
+      <w:proofErr w:type="spellStart"/>
+      <w:r>
+        <w:t>comunicam</w:t>
+      </w:r>
+      <w:proofErr w:type="spellEnd"/>
+      <w:r>
+        <w:t xml:space="preserve"> com </w:t>
+      </w:r>
+      <w:proofErr w:type="spellStart"/>
+      <w:r>
+        <w:t>este</w:t>
+      </w:r>
+      <w:proofErr w:type="spellEnd"/>
+      <w:r>
+        <w:t xml:space="preserve"> </w:t>
+      </w:r>
+      <w:proofErr w:type="spellStart"/>
+      <w:r>
+        <w:t>protocolo</w:t>
+      </w:r>
+      <w:proofErr w:type="spellEnd"/>
+      <w:r>
+        <w:t xml:space="preserve"> </w:t>
+      </w:r>
+      <w:proofErr w:type="spellStart"/>
+      <w:r>
+        <w:t>serão</w:t>
+      </w:r>
+      <w:proofErr w:type="spellEnd"/>
+      <w:r>
+        <w:t xml:space="preserve"> </w:t>
+      </w:r>
+      <w:proofErr w:type="spellStart"/>
+      <w:r>
+        <w:t>abordados</w:t>
+      </w:r>
+      <w:proofErr w:type="spellEnd"/>
+      <w:r>
+        <w:t xml:space="preserve"> a </w:t>
+      </w:r>
+      <w:proofErr w:type="spellStart"/>
+      <w:r>
+        <w:t>seguir</w:t>
+      </w:r>
+      <w:proofErr w:type="spellEnd"/>
+      <w:r>
+        <w:t>.</w:t>
+      </w:r>
+    </w:p>
+    <w:p>
+      <w:r>
+        <w:lastRenderedPageBreak/>
+        <w:t xml:space="preserve">Este </w:t>
+      </w:r>
+      <w:proofErr w:type="spellStart"/>
+      <w:r>
+        <w:t>microcontrolador</w:t>
+      </w:r>
+      <w:proofErr w:type="spellEnd"/>
+      <w:r>
+        <w:t xml:space="preserve"> </w:t>
+      </w:r>
+      <w:proofErr w:type="spellStart"/>
+      <w:r>
+        <w:t>apresenta</w:t>
+      </w:r>
+      <w:proofErr w:type="spellEnd"/>
+      <w:r>
+        <w:t xml:space="preserve"> </w:t>
+      </w:r>
+      <w:proofErr w:type="spellStart"/>
+      <w:r>
+        <w:t>possibilidade</w:t>
+      </w:r>
+      <w:proofErr w:type="spellEnd"/>
+      <w:r>
+        <w:t xml:space="preserve"> de </w:t>
+      </w:r>
+      <w:proofErr w:type="spellStart"/>
+      <w:r>
+        <w:t>comunicar</w:t>
+      </w:r>
+      <w:proofErr w:type="spellEnd"/>
+      <w:r>
+        <w:t xml:space="preserve"> com outros </w:t>
+      </w:r>
+      <w:proofErr w:type="spellStart"/>
+      <w:r>
+        <w:t>componetes</w:t>
+      </w:r>
+      <w:proofErr w:type="spellEnd"/>
+      <w:r>
+        <w:t xml:space="preserve"> </w:t>
+      </w:r>
+      <w:proofErr w:type="spellStart"/>
+      <w:r>
+        <w:t>utilizando</w:t>
+      </w:r>
+      <w:proofErr w:type="spellEnd"/>
+      <w:r>
+        <w:t xml:space="preserve"> </w:t>
+      </w:r>
+      <w:proofErr w:type="spellStart"/>
+      <w:r>
+        <w:t>protocolos</w:t>
+      </w:r>
+      <w:proofErr w:type="spellEnd"/>
+      <w:r>
+        <w:t xml:space="preserve"> I2C (</w:t>
+      </w:r>
+      <w:proofErr w:type="spellStart"/>
+      <w:r>
+        <w:t>presente</w:t>
+      </w:r>
+      <w:proofErr w:type="spellEnd"/>
+      <w:r>
+        <w:t xml:space="preserve"> </w:t>
+      </w:r>
+      <w:proofErr w:type="spellStart"/>
+      <w:r>
+        <w:t>nos</w:t>
+      </w:r>
+      <w:proofErr w:type="spellEnd"/>
+      <w:r>
+        <w:t xml:space="preserve"> </w:t>
+      </w:r>
+      <w:proofErr w:type="spellStart"/>
+      <w:r>
+        <w:t>pinos</w:t>
+      </w:r>
+      <w:proofErr w:type="spellEnd"/>
+      <w:r>
+        <w:t xml:space="preserve"> PC0-PC1), SPI (</w:t>
+      </w:r>
+      <w:proofErr w:type="spellStart"/>
+      <w:r>
+        <w:t>presente</w:t>
+      </w:r>
+      <w:proofErr w:type="spellEnd"/>
+      <w:r>
+        <w:t xml:space="preserve"> </w:t>
+      </w:r>
+      <w:proofErr w:type="spellStart"/>
+      <w:r>
+        <w:t>nos</w:t>
+      </w:r>
+      <w:proofErr w:type="spellEnd"/>
+      <w:r>
+        <w:t xml:space="preserve"> </w:t>
+      </w:r>
+      <w:proofErr w:type="spellStart"/>
+      <w:r>
+        <w:t>pinos</w:t>
+      </w:r>
+      <w:proofErr w:type="spellEnd"/>
+      <w:r>
+        <w:t xml:space="preserve"> PB3-PB7) e </w:t>
+      </w:r>
+      <w:proofErr w:type="spellStart"/>
+      <w:r>
+        <w:t>Serie</w:t>
+      </w:r>
+      <w:proofErr w:type="spellEnd"/>
+      <w:r>
+        <w:t xml:space="preserve"> (</w:t>
+      </w:r>
+      <w:proofErr w:type="spellStart"/>
+      <w:r>
+        <w:t>presente</w:t>
+      </w:r>
+      <w:proofErr w:type="spellEnd"/>
+      <w:r>
+        <w:t xml:space="preserve"> </w:t>
+      </w:r>
+      <w:proofErr w:type="spellStart"/>
+      <w:r>
+        <w:t>nos</w:t>
+      </w:r>
+      <w:proofErr w:type="spellEnd"/>
+      <w:r>
+        <w:t xml:space="preserve"> </w:t>
+      </w:r>
+      <w:proofErr w:type="spellStart"/>
+      <w:r>
+        <w:t>pinos</w:t>
+      </w:r>
+      <w:proofErr w:type="spellEnd"/>
+      <w:r>
+        <w:t xml:space="preserve"> PD0-PD3).</w:t>
+      </w:r>
+    </w:p>
+    <w:p>
+      <w:r>
+        <w:t xml:space="preserve">Este </w:t>
+      </w:r>
+      <w:proofErr w:type="spellStart"/>
+      <w:r>
+        <w:t>microcontrolador</w:t>
+      </w:r>
+      <w:proofErr w:type="spellEnd"/>
+      <w:r>
+        <w:t xml:space="preserve"> tem 40 </w:t>
+      </w:r>
+      <w:proofErr w:type="spellStart"/>
+      <w:r>
+        <w:t>pinos</w:t>
+      </w:r>
+      <w:proofErr w:type="spellEnd"/>
+      <w:r>
+        <w:t xml:space="preserve"> dos </w:t>
+      </w:r>
+      <w:proofErr w:type="spellStart"/>
+      <w:r>
+        <w:t>quais</w:t>
+      </w:r>
+      <w:proofErr w:type="spellEnd"/>
+      <w:r>
+        <w:t xml:space="preserve"> 10 dos </w:t>
+      </w:r>
+      <w:proofErr w:type="spellStart"/>
+      <w:r>
+        <w:t>pinos</w:t>
+      </w:r>
+      <w:proofErr w:type="spellEnd"/>
+      <w:r>
+        <w:t xml:space="preserve"> </w:t>
+      </w:r>
+      <w:proofErr w:type="spellStart"/>
+      <w:r>
+        <w:t>foram</w:t>
+      </w:r>
+      <w:proofErr w:type="spellEnd"/>
+      <w:r>
+        <w:t xml:space="preserve"> </w:t>
+      </w:r>
+      <w:proofErr w:type="spellStart"/>
+      <w:r>
+        <w:t>utilizador</w:t>
+      </w:r>
+      <w:proofErr w:type="spellEnd"/>
+      <w:r>
+        <w:t xml:space="preserve"> para </w:t>
+      </w:r>
+      <w:proofErr w:type="spellStart"/>
+      <w:r>
+        <w:t>comunicar</w:t>
+      </w:r>
+      <w:proofErr w:type="spellEnd"/>
+      <w:r>
+        <w:t xml:space="preserve"> com outros </w:t>
+      </w:r>
+      <w:proofErr w:type="spellStart"/>
+      <w:r>
+        <w:t>elementos</w:t>
+      </w:r>
+      <w:proofErr w:type="spellEnd"/>
+      <w:r>
+        <w:t xml:space="preserve"> do </w:t>
+      </w:r>
+      <w:proofErr w:type="spellStart"/>
+      <w:r>
+        <w:t>sistema</w:t>
+      </w:r>
+      <w:proofErr w:type="spellEnd"/>
+      <w:r>
+        <w:t>.</w:t>
+      </w:r>
+    </w:p>
+    <w:p/>
+    <w:p/>
+    <w:p/>
+    <w:p>
+      <w:proofErr w:type="spellStart"/>
+      <w:r>
+        <w:t>Os</w:t>
+      </w:r>
+      <w:proofErr w:type="spellEnd"/>
+      <w:r>
+        <w:t xml:space="preserve"> </w:t>
+      </w:r>
+      <w:proofErr w:type="spellStart"/>
+      <w:r>
+        <w:t>microcontroladores</w:t>
+      </w:r>
+      <w:proofErr w:type="spellEnd"/>
+      <w:r>
+        <w:t xml:space="preserve"> </w:t>
+      </w:r>
+      <w:r>
+        <w:tab/>
+      </w:r>
+      <w:proofErr w:type="spellStart"/>
+      <w:r>
+        <w:t>têm</w:t>
+      </w:r>
+      <w:proofErr w:type="spellEnd"/>
+      <w:r>
+        <w:t xml:space="preserve"> um </w:t>
+      </w:r>
+      <w:proofErr w:type="spellStart"/>
+      <w:r>
+        <w:t>papel</w:t>
+      </w:r>
+      <w:proofErr w:type="spellEnd"/>
+      <w:r>
+        <w:t xml:space="preserve"> </w:t>
+      </w:r>
+      <w:proofErr w:type="spellStart"/>
+      <w:r>
+        <w:t>muito</w:t>
+      </w:r>
+      <w:proofErr w:type="spellEnd"/>
+      <w:r>
+        <w:t xml:space="preserve"> </w:t>
+      </w:r>
+      <w:proofErr w:type="spellStart"/>
+      <w:r>
+        <w:t>importante</w:t>
+      </w:r>
+      <w:proofErr w:type="spellEnd"/>
+      <w:r>
+        <w:t xml:space="preserve"> </w:t>
+      </w:r>
+      <w:proofErr w:type="spellStart"/>
+      <w:r>
+        <w:t>na</w:t>
+      </w:r>
+      <w:proofErr w:type="spellEnd"/>
+      <w:r>
+        <w:t xml:space="preserve"> </w:t>
+      </w:r>
+      <w:proofErr w:type="spellStart"/>
+      <w:r>
+        <w:t>atualidade</w:t>
+      </w:r>
+      <w:proofErr w:type="spellEnd"/>
+      <w:r>
+        <w:t xml:space="preserve">, </w:t>
+      </w:r>
+      <w:proofErr w:type="spellStart"/>
+      <w:r>
+        <w:t>estando</w:t>
+      </w:r>
+      <w:proofErr w:type="spellEnd"/>
+      <w:r>
+        <w:t xml:space="preserve"> </w:t>
+      </w:r>
+      <w:proofErr w:type="spellStart"/>
+      <w:r>
+        <w:t>presentes</w:t>
+      </w:r>
+      <w:proofErr w:type="spellEnd"/>
+      <w:r>
+        <w:t xml:space="preserve"> </w:t>
+      </w:r>
+      <w:proofErr w:type="spellStart"/>
+      <w:r>
+        <w:t>em</w:t>
+      </w:r>
+      <w:proofErr w:type="spellEnd"/>
+      <w:r>
+        <w:t xml:space="preserve"> </w:t>
+      </w:r>
+      <w:proofErr w:type="spellStart"/>
+      <w:r>
+        <w:t>vários</w:t>
+      </w:r>
+      <w:proofErr w:type="spellEnd"/>
+      <w:r>
+        <w:t xml:space="preserve"> </w:t>
+      </w:r>
+      <w:proofErr w:type="spellStart"/>
+      <w:r>
+        <w:t>equipamentos</w:t>
+      </w:r>
+      <w:proofErr w:type="spellEnd"/>
+      <w:r>
+        <w:t xml:space="preserve"> com </w:t>
+      </w:r>
+      <w:proofErr w:type="spellStart"/>
+      <w:r>
+        <w:t>uso</w:t>
+      </w:r>
+      <w:proofErr w:type="spellEnd"/>
+      <w:r>
+        <w:t xml:space="preserve"> </w:t>
+      </w:r>
+      <w:proofErr w:type="spellStart"/>
+      <w:r>
+        <w:t>diário</w:t>
+      </w:r>
+      <w:proofErr w:type="spellEnd"/>
+      <w:r>
+        <w:t xml:space="preserve"> </w:t>
+      </w:r>
+      <w:proofErr w:type="spellStart"/>
+      <w:r>
+        <w:t>excessivo</w:t>
+      </w:r>
+      <w:proofErr w:type="spellEnd"/>
+      <w:r>
+        <w:t>.</w:t>
+      </w:r>
+    </w:p>
+    <w:p>
+      <w:r>
+        <w:t xml:space="preserve">Para o </w:t>
+      </w:r>
+      <w:proofErr w:type="spellStart"/>
+      <w:r>
+        <w:t>aparecimento</w:t>
+      </w:r>
+      <w:proofErr w:type="spellEnd"/>
+      <w:r>
+        <w:t xml:space="preserve"> do </w:t>
+      </w:r>
+      <w:proofErr w:type="spellStart"/>
+      <w:r>
+        <w:t>microcontrolador</w:t>
+      </w:r>
+      <w:proofErr w:type="spellEnd"/>
+      <w:r>
+        <w:t xml:space="preserve"> </w:t>
+      </w:r>
+      <w:proofErr w:type="spellStart"/>
+      <w:r>
+        <w:t>foi</w:t>
+      </w:r>
+      <w:proofErr w:type="spellEnd"/>
+      <w:r>
+        <w:t xml:space="preserve"> </w:t>
+      </w:r>
+      <w:proofErr w:type="spellStart"/>
+      <w:r>
+        <w:t>necessário</w:t>
+      </w:r>
+      <w:proofErr w:type="spellEnd"/>
+      <w:r>
+        <w:t xml:space="preserve"> de </w:t>
+      </w:r>
+      <w:proofErr w:type="spellStart"/>
+      <w:r>
+        <w:t>ser</w:t>
+      </w:r>
+      <w:proofErr w:type="spellEnd"/>
+      <w:r>
+        <w:t xml:space="preserve"> </w:t>
+      </w:r>
+      <w:proofErr w:type="spellStart"/>
+      <w:r>
+        <w:t>iniciado</w:t>
+      </w:r>
+      <w:proofErr w:type="spellEnd"/>
+      <w:r>
+        <w:t xml:space="preserve"> </w:t>
+      </w:r>
+      <w:proofErr w:type="spellStart"/>
+      <w:r>
+        <w:t>por</w:t>
+      </w:r>
+      <w:proofErr w:type="spellEnd"/>
+      <w:r>
+        <w:t xml:space="preserve"> um </w:t>
+      </w:r>
+      <w:proofErr w:type="spellStart"/>
+      <w:r>
+        <w:t>componente</w:t>
+      </w:r>
+      <w:proofErr w:type="spellEnd"/>
+      <w:r>
+        <w:t xml:space="preserve"> que </w:t>
+      </w:r>
+      <w:proofErr w:type="spellStart"/>
+      <w:r>
+        <w:t>nele</w:t>
+      </w:r>
+      <w:proofErr w:type="spellEnd"/>
+      <w:r>
+        <w:t xml:space="preserve"> é </w:t>
+      </w:r>
+      <w:proofErr w:type="spellStart"/>
+      <w:r>
+        <w:t>integrado</w:t>
+      </w:r>
+      <w:proofErr w:type="spellEnd"/>
+      <w:r>
+        <w:t xml:space="preserve">. Este </w:t>
+      </w:r>
+      <w:proofErr w:type="spellStart"/>
+      <w:r>
+        <w:t>componente</w:t>
+      </w:r>
+      <w:proofErr w:type="spellEnd"/>
+      <w:r>
+        <w:t xml:space="preserve"> é o </w:t>
+      </w:r>
+      <w:proofErr w:type="spellStart"/>
+      <w:r>
+        <w:t>microprocessador</w:t>
+      </w:r>
+      <w:proofErr w:type="spellEnd"/>
+      <w:r>
+        <w:t>.</w:t>
+      </w:r>
+    </w:p>
+    <w:p>
+      <w:r>
+        <w:t xml:space="preserve">O </w:t>
+      </w:r>
+      <w:proofErr w:type="spellStart"/>
+      <w:r>
+        <w:t>microprocessador</w:t>
+      </w:r>
+      <w:proofErr w:type="spellEnd"/>
+      <w:r>
+        <w:t xml:space="preserve"> é </w:t>
+      </w:r>
+      <w:proofErr w:type="spellStart"/>
+      <w:r>
+        <w:t>normalmente</w:t>
+      </w:r>
+      <w:proofErr w:type="spellEnd"/>
+      <w:r>
+        <w:t xml:space="preserve"> </w:t>
+      </w:r>
+      <w:proofErr w:type="spellStart"/>
+      <w:r>
+        <w:t>caracterizado</w:t>
+      </w:r>
+      <w:proofErr w:type="spellEnd"/>
+      <w:r>
+        <w:t xml:space="preserve"> pela </w:t>
+      </w:r>
+      <w:proofErr w:type="spellStart"/>
+      <w:r>
+        <w:t>sua</w:t>
+      </w:r>
+      <w:proofErr w:type="spellEnd"/>
+      <w:r>
+        <w:t xml:space="preserve"> </w:t>
+      </w:r>
+      <w:proofErr w:type="spellStart"/>
+      <w:r>
+        <w:t>velocidade</w:t>
+      </w:r>
+      <w:proofErr w:type="spellEnd"/>
+      <w:r>
+        <w:t xml:space="preserve"> de </w:t>
+      </w:r>
+      <w:proofErr w:type="spellStart"/>
+      <w:r>
+        <w:t>processamento</w:t>
+      </w:r>
+      <w:proofErr w:type="spellEnd"/>
+      <w:r>
+        <w:t xml:space="preserve">, </w:t>
+      </w:r>
+      <w:proofErr w:type="spellStart"/>
+      <w:r>
+        <w:t>esta</w:t>
+      </w:r>
+      <w:proofErr w:type="spellEnd"/>
+      <w:r>
+        <w:t xml:space="preserve"> é a </w:t>
+      </w:r>
+      <w:proofErr w:type="spellStart"/>
+      <w:r>
+        <w:t>velocidade</w:t>
+      </w:r>
+      <w:proofErr w:type="spellEnd"/>
+      <w:r>
+        <w:t xml:space="preserve"> que é </w:t>
+      </w:r>
+      <w:proofErr w:type="spellStart"/>
+      <w:r>
+        <w:t>necessária</w:t>
+      </w:r>
+      <w:proofErr w:type="spellEnd"/>
+      <w:r>
+        <w:t xml:space="preserve"> para que </w:t>
+      </w:r>
+      <w:proofErr w:type="spellStart"/>
+      <w:r>
+        <w:t>este</w:t>
+      </w:r>
+      <w:proofErr w:type="spellEnd"/>
+      <w:r>
+        <w:t xml:space="preserve"> </w:t>
+      </w:r>
+      <w:proofErr w:type="spellStart"/>
+      <w:r>
+        <w:t>componente</w:t>
+      </w:r>
+      <w:proofErr w:type="spellEnd"/>
+      <w:r>
+        <w:t xml:space="preserve"> </w:t>
+      </w:r>
+      <w:proofErr w:type="spellStart"/>
+      <w:r>
+        <w:t>demora</w:t>
+      </w:r>
+      <w:proofErr w:type="spellEnd"/>
+      <w:r>
+        <w:t xml:space="preserve"> a </w:t>
+      </w:r>
+      <w:proofErr w:type="spellStart"/>
+      <w:r>
+        <w:t>realizar</w:t>
+      </w:r>
+      <w:proofErr w:type="spellEnd"/>
+      <w:r>
+        <w:t xml:space="preserve"> </w:t>
+      </w:r>
+      <w:proofErr w:type="spellStart"/>
+      <w:r>
+        <w:t>uma</w:t>
+      </w:r>
+      <w:proofErr w:type="spellEnd"/>
+      <w:r>
+        <w:t xml:space="preserve"> dada </w:t>
+      </w:r>
+      <w:proofErr w:type="spellStart"/>
+      <w:r>
+        <w:t>instrução</w:t>
+      </w:r>
+      <w:proofErr w:type="spellEnd"/>
+      <w:r>
+        <w:t xml:space="preserve">. Com o </w:t>
+      </w:r>
+      <w:proofErr w:type="spellStart"/>
+      <w:r>
+        <w:t>desenvolvimento</w:t>
+      </w:r>
+      <w:proofErr w:type="spellEnd"/>
+      <w:r>
+        <w:t xml:space="preserve"> </w:t>
+      </w:r>
+      <w:proofErr w:type="spellStart"/>
+      <w:r>
+        <w:t>tecnológico</w:t>
+      </w:r>
+      <w:proofErr w:type="spellEnd"/>
+      <w:r>
+        <w:t xml:space="preserve">, </w:t>
+      </w:r>
+      <w:proofErr w:type="spellStart"/>
+      <w:r>
+        <w:t>os</w:t>
+      </w:r>
+      <w:proofErr w:type="spellEnd"/>
+      <w:r>
+        <w:t xml:space="preserve"> </w:t>
+      </w:r>
+      <w:proofErr w:type="spellStart"/>
+      <w:r>
+        <w:t>microprocessadores</w:t>
+      </w:r>
+      <w:proofErr w:type="spellEnd"/>
+      <w:r>
+        <w:t xml:space="preserve"> </w:t>
+      </w:r>
+      <w:proofErr w:type="spellStart"/>
+      <w:r>
+        <w:t>começaram</w:t>
+      </w:r>
+      <w:proofErr w:type="spellEnd"/>
+      <w:r>
+        <w:t xml:space="preserve"> a </w:t>
+      </w:r>
+      <w:proofErr w:type="spellStart"/>
+      <w:r>
+        <w:t>ter</w:t>
+      </w:r>
+      <w:proofErr w:type="spellEnd"/>
+      <w:r>
+        <w:t xml:space="preserve"> </w:t>
+      </w:r>
+      <w:proofErr w:type="spellStart"/>
+      <w:r>
+        <w:t>periféricos</w:t>
+      </w:r>
+      <w:proofErr w:type="spellEnd"/>
+      <w:r>
+        <w:t xml:space="preserve"> </w:t>
+      </w:r>
+      <w:proofErr w:type="spellStart"/>
+      <w:r>
+        <w:t>adicionais</w:t>
+      </w:r>
+      <w:proofErr w:type="spellEnd"/>
+      <w:r>
+        <w:t xml:space="preserve"> </w:t>
+      </w:r>
+      <w:proofErr w:type="spellStart"/>
+      <w:r>
+        <w:t>como</w:t>
+      </w:r>
+      <w:proofErr w:type="spellEnd"/>
+      <w:r>
+        <w:t xml:space="preserve"> </w:t>
+      </w:r>
+      <w:proofErr w:type="spellStart"/>
+      <w:r>
+        <w:t>por</w:t>
+      </w:r>
+      <w:proofErr w:type="spellEnd"/>
+      <w:r>
+        <w:t xml:space="preserve"> </w:t>
+      </w:r>
+      <w:proofErr w:type="spellStart"/>
+      <w:r>
+        <w:t>exemplo</w:t>
+      </w:r>
+      <w:proofErr w:type="spellEnd"/>
+      <w:r>
+        <w:t xml:space="preserve"> </w:t>
+      </w:r>
+      <w:proofErr w:type="spellStart"/>
+      <w:r>
+        <w:t>memórias</w:t>
+      </w:r>
+      <w:proofErr w:type="spellEnd"/>
+      <w:r>
+        <w:t xml:space="preserve"> </w:t>
+      </w:r>
+      <w:proofErr w:type="spellStart"/>
+      <w:r>
+        <w:t>externas</w:t>
+      </w:r>
+      <w:proofErr w:type="spellEnd"/>
+      <w:r>
+        <w:t xml:space="preserve"> </w:t>
+      </w:r>
+      <w:proofErr w:type="spellStart"/>
+      <w:r>
+        <w:t>quer</w:t>
+      </w:r>
+      <w:proofErr w:type="spellEnd"/>
+      <w:r>
+        <w:t xml:space="preserve"> </w:t>
+      </w:r>
+      <w:proofErr w:type="spellStart"/>
+      <w:r>
+        <w:t>como</w:t>
+      </w:r>
+      <w:proofErr w:type="spellEnd"/>
+      <w:r>
+        <w:t xml:space="preserve"> </w:t>
+      </w:r>
+      <w:proofErr w:type="spellStart"/>
+      <w:r>
+        <w:t>portas</w:t>
+      </w:r>
+      <w:proofErr w:type="spellEnd"/>
+      <w:r>
+        <w:t xml:space="preserve"> de entrada e de </w:t>
+      </w:r>
+      <w:proofErr w:type="spellStart"/>
+      <w:r>
+        <w:t>saida</w:t>
+      </w:r>
+      <w:proofErr w:type="spellEnd"/>
+      <w:r>
+        <w:t xml:space="preserve"> com </w:t>
+      </w:r>
+      <w:proofErr w:type="spellStart"/>
+      <w:r>
+        <w:t>este</w:t>
+      </w:r>
+      <w:proofErr w:type="spellEnd"/>
+      <w:r>
+        <w:t xml:space="preserve"> </w:t>
+      </w:r>
+      <w:proofErr w:type="spellStart"/>
+      <w:r>
+        <w:t>elemento</w:t>
+      </w:r>
+      <w:proofErr w:type="spellEnd"/>
+      <w:r>
+        <w:t>.</w:t>
+      </w:r>
+    </w:p>
+    <w:p>
       <w:bookmarkStart w:id="0" w:name="_GoBack"/>
       <w:bookmarkEnd w:id="0"/>
     </w:p>
+    <w:p/>
+    <w:p/>
+    <w:p/>
+    <w:p/>
+    <w:p/>
+    <w:p/>
+    <w:p/>
+    <w:p/>
+    <w:p/>
+    <w:p/>
+    <w:p/>
+    <w:p/>
+    <w:p/>
+    <w:p/>
+    <w:p/>
     <w:sectPr>
       <w:pgSz w:w="11906" w:h="16838"/>
       <w:pgMar w:top="1440" w:right="1440" w:bottom="1440" w:left="1440" w:header="708" w:footer="708" w:gutter="0"/>

</xml_diff>

<commit_message>
update da arquitetura e extra file
</commit_message>
<xml_diff>
--- a/ArquitecturaSegundaEntrega.docx
+++ b/ArquitecturaSegundaEntrega.docx
@@ -20,417 +20,244 @@
         </w:rPr>
         <w:t xml:space="preserve"> X</w:t>
       </w:r>
+    </w:p>
+    <w:p>
+      <w:pPr>
+        <w:rPr>
+          <w:lang w:val="pt-PT"/>
+        </w:rPr>
+      </w:pPr>
+      <w:r>
+        <w:rPr>
+          <w:lang w:val="pt-PT"/>
+        </w:rPr>
+        <w:t>RTC – DS3231</w:t>
+      </w:r>
+      <w:r>
+        <w:rPr>
+          <w:lang w:val="pt-PT"/>
+        </w:rPr>
+        <w:t xml:space="preserve"> X</w:t>
+      </w:r>
+    </w:p>
+    <w:p>
+      <w:pPr>
+        <w:rPr>
+          <w:lang w:val="pt-PT"/>
+        </w:rPr>
+      </w:pPr>
+      <w:r>
+        <w:rPr>
+          <w:lang w:val="pt-PT"/>
+        </w:rPr>
+        <w:t>FTDI</w:t>
+      </w:r>
+    </w:p>
+    <w:p>
+      <w:pPr>
+        <w:rPr>
+          <w:lang w:val="pt-PT"/>
+        </w:rPr>
+      </w:pPr>
+      <w:r>
+        <w:rPr>
+          <w:lang w:val="pt-PT"/>
+        </w:rPr>
+        <w:t>Alimentação</w:t>
+      </w:r>
+    </w:p>
+    <w:p>
+      <w:pPr>
+        <w:rPr>
+          <w:lang w:val="pt-PT"/>
+        </w:rPr>
+      </w:pPr>
+      <w:r>
+        <w:rPr>
+          <w:lang w:val="pt-PT"/>
+        </w:rPr>
+        <w:t>Série</w:t>
+      </w:r>
       <w:bookmarkStart w:id="0" w:name="_GoBack"/>
       <w:bookmarkEnd w:id="0"/>
     </w:p>
     <w:p>
       <w:pPr>
         <w:rPr>
-          <w:lang w:val="pt-PT"/>
-        </w:rPr>
-      </w:pPr>
-      <w:r>
-        <w:rPr>
-          <w:lang w:val="pt-PT"/>
-        </w:rPr>
-        <w:t>RTC – DS3231</w:t>
-      </w:r>
-      <w:r>
-        <w:rPr>
-          <w:lang w:val="pt-PT"/>
-        </w:rPr>
-        <w:t xml:space="preserve"> X</w:t>
-      </w:r>
-    </w:p>
-    <w:p>
-      <w:pPr>
-        <w:rPr>
-          <w:lang w:val="pt-PT"/>
-        </w:rPr>
-      </w:pPr>
-      <w:r>
-        <w:rPr>
-          <w:lang w:val="pt-PT"/>
-        </w:rPr>
-        <w:t>FTDI</w:t>
-      </w:r>
-    </w:p>
-    <w:p>
-      <w:pPr>
-        <w:rPr>
-          <w:lang w:val="pt-PT"/>
-        </w:rPr>
-      </w:pPr>
-      <w:r>
-        <w:rPr>
-          <w:lang w:val="pt-PT"/>
-        </w:rPr>
-        <w:t>Alimentação</w:t>
-      </w:r>
-    </w:p>
-    <w:p>
-      <w:pPr>
-        <w:rPr>
-          <w:lang w:val="pt-PT"/>
-        </w:rPr>
-      </w:pPr>
-      <w:r>
-        <w:rPr>
-          <w:lang w:val="pt-PT"/>
-        </w:rPr>
-        <w:t>Série</w:t>
-      </w:r>
-    </w:p>
-    <w:p>
-      <w:pPr>
-        <w:rPr>
-          <w:lang w:val="pt-PT"/>
-        </w:rPr>
-      </w:pPr>
-    </w:p>
-    <w:p>
-      <w:pPr>
-        <w:rPr>
-          <w:lang w:val="pt-PT"/>
-        </w:rPr>
-      </w:pPr>
-    </w:p>
-    <w:p>
-      <w:pPr>
-        <w:rPr>
-          <w:lang w:val="pt-PT"/>
-        </w:rPr>
-      </w:pPr>
-      <w:r>
-        <w:rPr>
-          <w:lang w:val="pt-PT"/>
-        </w:rPr>
-        <w:t>Microcontrolador Atmel ATmega324PA</w:t>
-      </w:r>
-    </w:p>
-    <w:p>
-      <w:pPr>
-        <w:ind w:firstLine="720"/>
-        <w:rPr>
-          <w:lang w:val="pt-PT"/>
-        </w:rPr>
-      </w:pPr>
-      <w:r>
-        <w:rPr>
-          <w:lang w:val="pt-PT"/>
-        </w:rPr>
-        <w:t>Protocolo Serie – 2 portas (pinos PD0-PD3)</w:t>
-      </w:r>
-    </w:p>
-    <w:p>
-      <w:pPr>
-        <w:rPr>
-          <w:lang w:val="pt-PT"/>
-        </w:rPr>
-      </w:pPr>
+          <w:sz w:val="44"/>
+          <w:lang w:val="pt-PT"/>
+        </w:rPr>
+      </w:pPr>
+    </w:p>
+    <w:p>
+      <w:pPr>
+        <w:rPr>
+          <w:sz w:val="44"/>
+          <w:lang w:val="pt-PT"/>
+        </w:rPr>
+      </w:pPr>
+      <w:r>
+        <w:rPr>
+          <w:sz w:val="44"/>
+          <w:lang w:val="pt-PT"/>
+        </w:rPr>
+        <w:t xml:space="preserve">Microcontrolador </w:t>
+      </w:r>
+      <w:proofErr w:type="spellStart"/>
+      <w:r>
+        <w:rPr>
+          <w:sz w:val="44"/>
+          <w:lang w:val="pt-PT"/>
+        </w:rPr>
+        <w:t>Atmel</w:t>
+      </w:r>
+      <w:proofErr w:type="spellEnd"/>
+      <w:r>
+        <w:rPr>
+          <w:sz w:val="44"/>
+          <w:lang w:val="pt-PT"/>
+        </w:rPr>
+        <w:t xml:space="preserve"> ATmega324PA</w:t>
+      </w:r>
+    </w:p>
+    <w:p>
+      <w:pPr>
+        <w:rPr>
+          <w:lang w:val="pt-PT"/>
+        </w:rPr>
+      </w:pPr>
+      <w:r>
+        <w:rPr>
+          <w:lang w:val="pt-PT"/>
+        </w:rPr>
+        <w:t xml:space="preserve">Os microcontroladores </w:t>
+      </w:r>
       <w:r>
         <w:rPr>
           <w:lang w:val="pt-PT"/>
         </w:rPr>
         <w:tab/>
-        <w:t>Protocolo SPI – 1? Porta (pinos PB4-PB7)</w:t>
-      </w:r>
-    </w:p>
-    <w:p>
-      <w:pPr>
-        <w:rPr>
-          <w:lang w:val="pt-PT"/>
-        </w:rPr>
-      </w:pPr>
-      <w:r>
-        <w:rPr>
-          <w:lang w:val="pt-PT"/>
-        </w:rPr>
-        <w:tab/>
-        <w:t>Protocolo I2C – 1? porta (pinos PC0-PC1)</w:t>
-      </w:r>
-    </w:p>
-    <w:p>
-      <w:pPr>
-        <w:rPr>
-          <w:lang w:val="pt-PT"/>
-        </w:rPr>
-      </w:pPr>
-    </w:p>
-    <w:p>
+        <w:t>têm um papel muito importante na atualidade, estando presentes em vários equipamentos com uso diário excessivo.</w:t>
+      </w:r>
+    </w:p>
+    <w:p>
+      <w:pPr>
+        <w:rPr>
+          <w:lang w:val="pt-PT"/>
+        </w:rPr>
+      </w:pPr>
+      <w:r>
+        <w:rPr>
+          <w:lang w:val="pt-PT"/>
+        </w:rPr>
+        <w:t>Para o aparecimento do microcontrolador foi necessário de ser iniciado por um componente que nele é integrado. Este componente é o microprocessador.</w:t>
+      </w:r>
+    </w:p>
+    <w:p>
+      <w:pPr>
+        <w:rPr>
+          <w:lang w:val="pt-PT"/>
+        </w:rPr>
+      </w:pPr>
+      <w:r>
+        <w:rPr>
+          <w:lang w:val="pt-PT"/>
+        </w:rPr>
+        <w:t>O microprocessador é normalmente caracterizado pela sua velocidade de processamento, esta é a velocidade que é necessária para que este componente demora a realizar uma dada instrução. Com o desenvolvimento tecnológico, os microprocessadores começaram a ter periféricos adicionais como por exemplo memórias externas quer como portas de entrada e de sa</w:t>
+      </w:r>
+      <w:r>
+        <w:rPr>
+          <w:lang w:val="pt-PT"/>
+        </w:rPr>
+        <w:t>í</w:t>
+      </w:r>
+      <w:r>
+        <w:rPr>
+          <w:lang w:val="pt-PT"/>
+        </w:rPr>
+        <w:t>da com este elemento.</w:t>
+      </w:r>
+    </w:p>
+    <w:p>
+      <w:pPr>
+        <w:rPr>
+          <w:lang w:val="pt-PT"/>
+        </w:rPr>
+      </w:pPr>
+      <w:r>
+        <w:rPr>
+          <w:lang w:val="pt-PT"/>
+        </w:rPr>
+        <w:t>O microcontrolador</w:t>
+      </w:r>
+      <w:r>
+        <w:rPr>
+          <w:lang w:val="pt-PT"/>
+        </w:rPr>
+        <w:t xml:space="preserve"> que foi escolhido para este efeito foi um da </w:t>
+      </w:r>
+      <w:proofErr w:type="spellStart"/>
+      <w:r>
+        <w:rPr>
+          <w:lang w:val="pt-PT"/>
+        </w:rPr>
+        <w:t>Atmel</w:t>
+      </w:r>
+      <w:proofErr w:type="spellEnd"/>
+      <w:r>
+        <w:rPr>
+          <w:lang w:val="pt-PT"/>
+        </w:rPr>
+        <w:t xml:space="preserve"> ATmega324PA que na sua constituição tem 40 pinos dos quais </w:t>
+      </w:r>
+      <w:r>
+        <w:rPr>
+          <w:lang w:val="pt-PT"/>
+        </w:rPr>
+        <w:t>2 serão destinados para comunicação I</w:t>
+      </w:r>
+      <w:r>
+        <w:rPr>
+          <w:vertAlign w:val="superscript"/>
+          <w:lang w:val="pt-PT"/>
+        </w:rPr>
+        <w:t>2</w:t>
+      </w:r>
+      <w:r>
+        <w:rPr>
+          <w:lang w:val="pt-PT"/>
+        </w:rPr>
+        <w:t>C, 4 serão destinados para comunicação série e outros 4 para comunicação SPI.</w:t>
+      </w:r>
+    </w:p>
+    <w:p>
+      <w:pPr>
+        <w:rPr>
+          <w:lang w:val="pt-PT"/>
+        </w:rPr>
+      </w:pPr>
+      <w:r>
+        <w:rPr>
+          <w:lang w:val="pt-PT"/>
+        </w:rPr>
+        <w:t>Neste projeto foi essencial a escolha deste microcontrolador por duas razões: facilidade de o obter e sobretudo pela possibilidade de este ter duas portas para comunicação série.</w:t>
+      </w:r>
+    </w:p>
+    <w:p>
+      <w:pPr>
+        <w:jc w:val="center"/>
+        <w:rPr>
+          <w:lang w:val="pt-PT"/>
+        </w:rPr>
+      </w:pPr>
       <w:r>
         <w:rPr>
           <w:noProof/>
           <w:lang w:eastAsia="en-GB"/>
         </w:rPr>
         <w:drawing>
-          <wp:inline distT="0" distB="0" distL="0" distR="0" wp14:anchorId="1E322E89" wp14:editId="062FF692">
-            <wp:extent cx="5731510" cy="4771390"/>
-            <wp:effectExtent l="0" t="0" r="2540" b="0"/>
-            <wp:docPr id="1" name="Picture 1"/>
-            <wp:cNvGraphicFramePr>
-              <a:graphicFrameLocks xmlns:a="http://schemas.openxmlformats.org/drawingml/2006/main" noChangeAspect="1"/>
-            </wp:cNvGraphicFramePr>
-            <a:graphic xmlns:a="http://schemas.openxmlformats.org/drawingml/2006/main">
-              <a:graphicData uri="http://schemas.openxmlformats.org/drawingml/2006/picture">
-                <pic:pic xmlns:pic="http://schemas.openxmlformats.org/drawingml/2006/picture">
-                  <pic:nvPicPr>
-                    <pic:cNvPr id="1" name=""/>
-                    <pic:cNvPicPr/>
-                  </pic:nvPicPr>
-                  <pic:blipFill>
-                    <a:blip r:embed="rId4"/>
-                    <a:stretch>
-                      <a:fillRect/>
-                    </a:stretch>
-                  </pic:blipFill>
-                  <pic:spPr>
-                    <a:xfrm>
-                      <a:off x="0" y="0"/>
-                      <a:ext cx="5731510" cy="4771390"/>
-                    </a:xfrm>
-                    <a:prstGeom prst="rect">
-                      <a:avLst/>
-                    </a:prstGeom>
-                  </pic:spPr>
-                </pic:pic>
-              </a:graphicData>
-            </a:graphic>
-          </wp:inline>
-        </w:drawing>
-      </w:r>
-    </w:p>
-    <w:p>
-      <w:pPr>
-        <w:rPr>
-          <w:lang w:val="pt-PT"/>
-        </w:rPr>
-      </w:pPr>
-      <w:r>
-        <w:rPr>
-          <w:lang w:val="pt-PT"/>
-        </w:rPr>
-        <w:t>Para este projeto foi planeado usar um microcontrolador da familia Atmel, mais concretamente foi planeado usar o ATmega324PA.</w:t>
-      </w:r>
-    </w:p>
-    <w:p>
-      <w:pPr>
-        <w:rPr>
-          <w:lang w:val="pt-PT"/>
-        </w:rPr>
-      </w:pPr>
-      <w:r>
-        <w:rPr>
-          <w:lang w:val="pt-PT"/>
-        </w:rPr>
-        <w:lastRenderedPageBreak/>
-        <w:t>A escolha deste microcontrolador deve-se pela razão da necessidade de mais do que uma porta Series, sendo bastante comum haver varios microcontroladores da mesma familia somente com uma porta serie.</w:t>
-      </w:r>
-    </w:p>
-    <w:p>
-      <w:pPr>
-        <w:rPr>
-          <w:lang w:val="pt-PT"/>
-        </w:rPr>
-      </w:pPr>
-      <w:r>
-        <w:rPr>
-          <w:lang w:val="pt-PT"/>
-        </w:rPr>
-        <w:t>Os componente</w:t>
-      </w:r>
-      <w:r>
-        <w:rPr>
-          <w:lang w:val="pt-PT"/>
-        </w:rPr>
-        <w:t>s que comunicam com este protocolo serão abordados a seguir.</w:t>
-      </w:r>
-    </w:p>
-    <w:p>
-      <w:pPr>
-        <w:rPr>
-          <w:lang w:val="pt-PT"/>
-        </w:rPr>
-      </w:pPr>
-      <w:r>
-        <w:rPr>
-          <w:lang w:val="pt-PT"/>
-        </w:rPr>
-        <w:t>Este microcontrolador apresenta possibilidade de comunicar com outros componetes utilizando protocolos I2C (presente nos pinos PC0-PC1), SPI (presente nos pinos PB3-PB7) e Serie (presente nos pinos PD0-PD3).</w:t>
-      </w:r>
-    </w:p>
-    <w:p>
-      <w:pPr>
-        <w:rPr>
-          <w:lang w:val="pt-PT"/>
-        </w:rPr>
-      </w:pPr>
-      <w:r>
-        <w:rPr>
-          <w:lang w:val="pt-PT"/>
-        </w:rPr>
-        <w:t>Este microcontrolador tem 40 pinos dos quais 10 dos pinos foram utilizador para comunicar com outros elementos do sistema.</w:t>
-      </w:r>
-    </w:p>
-    <w:p>
-      <w:pPr>
-        <w:rPr>
-          <w:lang w:val="pt-PT"/>
-        </w:rPr>
-      </w:pPr>
-    </w:p>
-    <w:p>
-      <w:pPr>
-        <w:rPr>
-          <w:lang w:val="pt-PT"/>
-        </w:rPr>
-      </w:pPr>
-    </w:p>
-    <w:p>
-      <w:pPr>
-        <w:rPr>
-          <w:lang w:val="pt-PT"/>
-        </w:rPr>
-      </w:pPr>
-    </w:p>
-    <w:p>
-      <w:pPr>
-        <w:rPr>
-          <w:lang w:val="pt-PT"/>
-        </w:rPr>
-      </w:pPr>
-      <w:r>
-        <w:rPr>
-          <w:lang w:val="pt-PT"/>
-        </w:rPr>
-        <w:t xml:space="preserve">Os microcontroladores </w:t>
-      </w:r>
-      <w:r>
-        <w:rPr>
-          <w:lang w:val="pt-PT"/>
-        </w:rPr>
-        <w:tab/>
-        <w:t>têm um papel muito importante na atualidade, estando presentes em vários equipamentos com uso diário excessivo.</w:t>
-      </w:r>
-    </w:p>
-    <w:p>
-      <w:pPr>
-        <w:rPr>
-          <w:lang w:val="pt-PT"/>
-        </w:rPr>
-      </w:pPr>
-      <w:r>
-        <w:rPr>
-          <w:lang w:val="pt-PT"/>
-        </w:rPr>
-        <w:t>Para o aparecimento do microcontrolador foi necessário de ser iniciado por um componente que nele é integrado. Este componente é o microprocessador.</w:t>
-      </w:r>
-    </w:p>
-    <w:p>
-      <w:pPr>
-        <w:rPr>
-          <w:lang w:val="pt-PT"/>
-        </w:rPr>
-      </w:pPr>
-      <w:r>
-        <w:rPr>
-          <w:lang w:val="pt-PT"/>
-        </w:rPr>
-        <w:t>O microprocessador é normalmente caracterizado pela sua velocidade de processamento, esta é a velocidade que é necessária para que este componente demora a realizar uma dada instrução. Com o desenvolvimento tecnológico, os microprocessadores começaram a ter periféricos adicionais como por exemplo memórias externas quer como portas de entrada e de sa</w:t>
-      </w:r>
-      <w:r>
-        <w:rPr>
-          <w:lang w:val="pt-PT"/>
-        </w:rPr>
-        <w:t>í</w:t>
-      </w:r>
-      <w:r>
-        <w:rPr>
-          <w:lang w:val="pt-PT"/>
-        </w:rPr>
-        <w:t>da com este elemento.</w:t>
-      </w:r>
-    </w:p>
-    <w:p>
-      <w:pPr>
-        <w:rPr>
-          <w:lang w:val="pt-PT"/>
-        </w:rPr>
-      </w:pPr>
-      <w:r>
-        <w:rPr>
-          <w:lang w:val="pt-PT"/>
-        </w:rPr>
-        <w:t>O microcontrolador</w:t>
-      </w:r>
-      <w:r>
-        <w:rPr>
-          <w:lang w:val="pt-PT"/>
-        </w:rPr>
-        <w:t xml:space="preserve"> que foi escolhido para este efeito foi um da </w:t>
-      </w:r>
-      <w:proofErr w:type="spellStart"/>
-      <w:r>
-        <w:rPr>
-          <w:lang w:val="pt-PT"/>
-        </w:rPr>
-        <w:t>Atmel</w:t>
-      </w:r>
-      <w:proofErr w:type="spellEnd"/>
-      <w:r>
-        <w:rPr>
-          <w:lang w:val="pt-PT"/>
-        </w:rPr>
-        <w:t xml:space="preserve"> ATmega324PA que na sua constituição tem 40 pinos dos quais </w:t>
-      </w:r>
-      <w:r>
-        <w:rPr>
-          <w:lang w:val="pt-PT"/>
-        </w:rPr>
-        <w:t>2 serão destinados para comunicação I</w:t>
-      </w:r>
-      <w:r>
-        <w:rPr>
-          <w:vertAlign w:val="superscript"/>
-          <w:lang w:val="pt-PT"/>
-        </w:rPr>
-        <w:t>2</w:t>
-      </w:r>
-      <w:r>
-        <w:rPr>
-          <w:lang w:val="pt-PT"/>
-        </w:rPr>
-        <w:t>C, 4 serão destinados para comunicação série e outros 4 para comunicação SPI.</w:t>
-      </w:r>
-    </w:p>
-    <w:p>
-      <w:pPr>
-        <w:rPr>
-          <w:lang w:val="pt-PT"/>
-        </w:rPr>
-      </w:pPr>
-      <w:r>
-        <w:rPr>
-          <w:lang w:val="pt-PT"/>
-        </w:rPr>
-        <w:t>Neste projeto foi essencial a escolha deste microcontrolador por duas razões: facilidade de o obter e sobretudo pela possibilidade de este ter duas portas para comunicação série.</w:t>
-      </w:r>
-    </w:p>
-    <w:p>
-      <w:pPr>
-        <w:rPr>
-          <w:lang w:val="pt-PT"/>
-        </w:rPr>
-      </w:pPr>
-      <w:r>
-        <w:rPr>
-          <w:noProof/>
-          <w:lang w:eastAsia="en-GB"/>
-        </w:rPr>
-        <w:lastRenderedPageBreak/>
-        <w:drawing>
-          <wp:inline distT="0" distB="0" distL="0" distR="0" wp14:anchorId="4CEE1D93" wp14:editId="41AB6C45">
-            <wp:extent cx="5731510" cy="4771390"/>
+          <wp:inline distT="0" distB="0" distL="0" distR="0" wp14:anchorId="4CEE1D93" wp14:editId="7D21E373">
+            <wp:extent cx="4188694" cy="3487022"/>
             <wp:effectExtent l="0" t="0" r="2540" b="0"/>
             <wp:docPr id="2" name="Picture 2"/>
             <wp:cNvGraphicFramePr>
@@ -452,7 +279,7 @@
                   <pic:spPr>
                     <a:xfrm>
                       <a:off x="0" y="0"/>
-                      <a:ext cx="5731510" cy="4771390"/>
+                      <a:ext cx="4215698" cy="3509503"/>
                     </a:xfrm>
                     <a:prstGeom prst="rect">
                       <a:avLst/>
@@ -479,6 +306,7 @@
           <w:szCs w:val="44"/>
           <w:lang w:val="pt-PT"/>
         </w:rPr>
+        <w:lastRenderedPageBreak/>
         <w:t>RTC</w:t>
       </w:r>
     </w:p>
@@ -675,7 +503,6 @@
           <w:szCs w:val="44"/>
           <w:lang w:val="pt-PT"/>
         </w:rPr>
-        <w:lastRenderedPageBreak/>
         <w:t>(METER IMAGEM)</w:t>
       </w:r>
     </w:p>
@@ -714,7 +541,22 @@
           <w:szCs w:val="44"/>
           <w:lang w:val="pt-PT"/>
         </w:rPr>
-        <w:t>https://www.maximintegrated.com/en/products/digital/real-time-clocks.html</w:t>
+        <w:t>https://www.maximintegrated.com/en/products/digital/real-time-clocks.html 24/10/2018</w:t>
+      </w:r>
+    </w:p>
+    <w:p>
+      <w:pPr>
+        <w:rPr>
+          <w:szCs w:val="44"/>
+          <w:lang w:val="pt-PT"/>
+        </w:rPr>
+      </w:pPr>
+      <w:r>
+        <w:rPr>
+          <w:szCs w:val="44"/>
+          <w:lang w:val="pt-PT"/>
+        </w:rPr>
+        <w:t>https://www.electronics-tutorials.ws/connectivity/real-time-clocks.html</w:t>
       </w:r>
       <w:r>
         <w:rPr>
@@ -731,161 +573,36 @@
           <w:lang w:val="pt-PT"/>
         </w:rPr>
       </w:pPr>
-      <w:r>
-        <w:rPr>
-          <w:szCs w:val="44"/>
-          <w:lang w:val="pt-PT"/>
-        </w:rPr>
-        <w:t>https://www.electronics-tutorials.ws/connectivity/real-time-clocks.html</w:t>
-      </w:r>
-      <w:r>
-        <w:rPr>
-          <w:szCs w:val="44"/>
-          <w:lang w:val="pt-PT"/>
-        </w:rPr>
-        <w:t xml:space="preserve"> 24/10/2018</w:t>
-      </w:r>
-    </w:p>
-    <w:p>
-      <w:pPr>
-        <w:rPr>
-          <w:szCs w:val="44"/>
-          <w:lang w:val="pt-PT"/>
-        </w:rPr>
-      </w:pPr>
-    </w:p>
-    <w:p>
-      <w:pPr>
-        <w:rPr>
-          <w:lang w:val="pt-PT"/>
-        </w:rPr>
-      </w:pPr>
-    </w:p>
-    <w:p>
-      <w:pPr>
-        <w:rPr>
-          <w:lang w:val="pt-PT"/>
-        </w:rPr>
-      </w:pPr>
-    </w:p>
-    <w:p>
-      <w:pPr>
-        <w:rPr>
-          <w:lang w:val="pt-PT"/>
-        </w:rPr>
-      </w:pPr>
-    </w:p>
-    <w:p>
-      <w:pPr>
-        <w:rPr>
-          <w:lang w:val="pt-PT"/>
-        </w:rPr>
-      </w:pPr>
-    </w:p>
-    <w:p>
-      <w:pPr>
-        <w:rPr>
-          <w:lang w:val="pt-PT"/>
-        </w:rPr>
-      </w:pPr>
-    </w:p>
-    <w:p>
-      <w:pPr>
-        <w:rPr>
-          <w:lang w:val="pt-PT"/>
-        </w:rPr>
-      </w:pPr>
-    </w:p>
-    <w:p>
-      <w:pPr>
-        <w:rPr>
-          <w:lang w:val="pt-PT"/>
-        </w:rPr>
-      </w:pPr>
-    </w:p>
-    <w:p>
-      <w:pPr>
-        <w:rPr>
-          <w:lang w:val="pt-PT"/>
-        </w:rPr>
-      </w:pPr>
-    </w:p>
-    <w:p>
-      <w:pPr>
-        <w:rPr>
-          <w:lang w:val="pt-PT"/>
-        </w:rPr>
-      </w:pPr>
-    </w:p>
-    <w:p>
-      <w:pPr>
-        <w:rPr>
-          <w:lang w:val="pt-PT"/>
-        </w:rPr>
-      </w:pPr>
-    </w:p>
-    <w:p>
-      <w:pPr>
-        <w:rPr>
-          <w:lang w:val="pt-PT"/>
-        </w:rPr>
-      </w:pPr>
-    </w:p>
-    <w:p>
-      <w:pPr>
-        <w:rPr>
-          <w:lang w:val="pt-PT"/>
-        </w:rPr>
-      </w:pPr>
-    </w:p>
-    <w:p>
-      <w:pPr>
-        <w:rPr>
-          <w:lang w:val="pt-PT"/>
-        </w:rPr>
-      </w:pPr>
-    </w:p>
-    <w:p>
-      <w:pPr>
-        <w:rPr>
-          <w:lang w:val="pt-PT"/>
-        </w:rPr>
-      </w:pPr>
-    </w:p>
-    <w:p>
-      <w:pPr>
-        <w:rPr>
-          <w:lang w:val="pt-PT"/>
-        </w:rPr>
-      </w:pPr>
-    </w:p>
-    <w:p>
-      <w:pPr>
-        <w:rPr>
-          <w:lang w:val="pt-PT"/>
-        </w:rPr>
-      </w:pPr>
-    </w:p>
-    <w:p>
-      <w:pPr>
-        <w:rPr>
-          <w:lang w:val="pt-PT"/>
-        </w:rPr>
-      </w:pPr>
-    </w:p>
-    <w:p>
-      <w:pPr>
-        <w:rPr>
-          <w:lang w:val="pt-PT"/>
-        </w:rPr>
-      </w:pPr>
-    </w:p>
-    <w:p>
-      <w:pPr>
-        <w:rPr>
-          <w:lang w:val="pt-PT"/>
-        </w:rPr>
-      </w:pPr>
+    </w:p>
+    <w:p>
+      <w:pPr>
+        <w:rPr>
+          <w:lang w:val="pt-PT"/>
+        </w:rPr>
+      </w:pPr>
+    </w:p>
+    <w:p>
+      <w:pPr>
+        <w:rPr>
+          <w:sz w:val="44"/>
+          <w:lang w:val="pt-PT"/>
+        </w:rPr>
+      </w:pPr>
+    </w:p>
+    <w:p>
+      <w:pPr>
+        <w:rPr>
+          <w:sz w:val="44"/>
+          <w:lang w:val="pt-PT"/>
+        </w:rPr>
+      </w:pPr>
+      <w:r>
+        <w:rPr>
+          <w:sz w:val="44"/>
+          <w:lang w:val="pt-PT"/>
+        </w:rPr>
+        <w:t>FTDI</w:t>
+      </w:r>
     </w:p>
     <w:p>
       <w:pPr>

</xml_diff>

<commit_message>
update layout of doc + image of rtc
</commit_message>
<xml_diff>
--- a/ArquitecturaSegundaEntrega.docx
+++ b/ArquitecturaSegundaEntrega.docx
@@ -52,6 +52,12 @@
         </w:rPr>
         <w:t>FTDI</w:t>
       </w:r>
+      <w:r>
+        <w:rPr>
+          <w:lang w:val="pt-PT"/>
+        </w:rPr>
+        <w:t xml:space="preserve"> -</w:t>
+      </w:r>
     </w:p>
     <w:p>
       <w:pPr>
@@ -65,6 +71,12 @@
         </w:rPr>
         <w:t>Alimentação</w:t>
       </w:r>
+      <w:r>
+        <w:rPr>
+          <w:lang w:val="pt-PT"/>
+        </w:rPr>
+        <w:t xml:space="preserve"> - </w:t>
+      </w:r>
     </w:p>
     <w:p>
       <w:pPr>
@@ -78,6 +90,37 @@
         </w:rPr>
         <w:t>Série</w:t>
       </w:r>
+      <w:r>
+        <w:rPr>
+          <w:lang w:val="pt-PT"/>
+        </w:rPr>
+        <w:t xml:space="preserve"> </w:t>
+      </w:r>
+      <w:r>
+        <w:rPr>
+          <w:lang w:val="pt-PT"/>
+        </w:rPr>
+        <w:t>–</w:t>
+      </w:r>
+      <w:r>
+        <w:rPr>
+          <w:lang w:val="pt-PT"/>
+        </w:rPr>
+        <w:t xml:space="preserve"> X</w:t>
+      </w:r>
+    </w:p>
+    <w:p>
+      <w:pPr>
+        <w:rPr>
+          <w:lang w:val="pt-PT"/>
+        </w:rPr>
+      </w:pPr>
+      <w:r>
+        <w:rPr>
+          <w:lang w:val="pt-PT"/>
+        </w:rPr>
+        <w:t xml:space="preserve">SPI - </w:t>
+      </w:r>
     </w:p>
     <w:p>
       <w:pPr>
@@ -99,6 +142,24 @@
           <w:sz w:val="44"/>
           <w:lang w:val="pt-PT"/>
         </w:rPr>
+        <w:br w:type="page"/>
+      </w:r>
+      <w:bookmarkStart w:id="0" w:name="_GoBack"/>
+      <w:bookmarkEnd w:id="0"/>
+    </w:p>
+    <w:p>
+      <w:pPr>
+        <w:rPr>
+          <w:sz w:val="44"/>
+          <w:lang w:val="pt-PT"/>
+        </w:rPr>
+      </w:pPr>
+      <w:r>
+        <w:rPr>
+          <w:sz w:val="44"/>
+          <w:lang w:val="pt-PT"/>
+        </w:rPr>
+        <w:lastRenderedPageBreak/>
         <w:t xml:space="preserve">Microcontrolador </w:t>
       </w:r>
       <w:proofErr w:type="spellStart"/>
@@ -304,6 +365,23 @@
           <w:szCs w:val="44"/>
           <w:lang w:val="pt-PT"/>
         </w:rPr>
+        <w:br w:type="page"/>
+      </w:r>
+    </w:p>
+    <w:p>
+      <w:pPr>
+        <w:rPr>
+          <w:sz w:val="44"/>
+          <w:szCs w:val="44"/>
+          <w:lang w:val="pt-PT"/>
+        </w:rPr>
+      </w:pPr>
+      <w:r>
+        <w:rPr>
+          <w:sz w:val="44"/>
+          <w:szCs w:val="44"/>
+          <w:lang w:val="pt-PT"/>
+        </w:rPr>
         <w:lastRenderedPageBreak/>
         <w:t>RTC</w:t>
       </w:r>
@@ -480,29 +558,63 @@
           <w:lang w:val="pt-PT"/>
         </w:rPr>
       </w:pPr>
-      <w:r>
-        <w:rPr>
-          <w:szCs w:val="44"/>
-          <w:lang w:val="pt-PT"/>
-        </w:rPr>
-        <w:t>(METER IMAGEM)</w:t>
-      </w:r>
-    </w:p>
-    <w:p>
-      <w:pPr>
-        <w:rPr>
-          <w:szCs w:val="44"/>
-          <w:lang w:val="pt-PT"/>
-        </w:rPr>
-      </w:pPr>
-    </w:p>
-    <w:p>
-      <w:pPr>
-        <w:rPr>
-          <w:szCs w:val="44"/>
-          <w:lang w:val="pt-PT"/>
-        </w:rPr>
-      </w:pPr>
+    </w:p>
+    <w:p>
+      <w:pPr>
+        <w:jc w:val="center"/>
+        <w:rPr>
+          <w:szCs w:val="44"/>
+          <w:lang w:val="pt-PT"/>
+        </w:rPr>
+      </w:pPr>
+      <w:r>
+        <w:rPr>
+          <w:noProof/>
+          <w:szCs w:val="44"/>
+          <w:lang w:val="pt-PT"/>
+        </w:rPr>
+        <w:drawing>
+          <wp:inline distT="0" distB="0" distL="0" distR="0" wp14:anchorId="2EC207E4" wp14:editId="69B405C4">
+            <wp:extent cx="2840990" cy="2840990"/>
+            <wp:effectExtent l="0" t="0" r="0" b="0"/>
+            <wp:docPr id="3" name="Picture 3" descr="A circuit board&#10;&#10;Description generated with very high confidence"/>
+            <wp:cNvGraphicFramePr>
+              <a:graphicFrameLocks xmlns:a="http://schemas.openxmlformats.org/drawingml/2006/main" noChangeAspect="1"/>
+            </wp:cNvGraphicFramePr>
+            <a:graphic xmlns:a="http://schemas.openxmlformats.org/drawingml/2006/main">
+              <a:graphicData uri="http://schemas.openxmlformats.org/drawingml/2006/picture">
+                <pic:pic xmlns:pic="http://schemas.openxmlformats.org/drawingml/2006/picture">
+                  <pic:nvPicPr>
+                    <pic:cNvPr id="3" name="high-accuracy-ds3231-rtc-eeprom.jpg"/>
+                    <pic:cNvPicPr/>
+                  </pic:nvPicPr>
+                  <pic:blipFill>
+                    <a:blip r:embed="rId6" cstate="print">
+                      <a:extLst>
+                        <a:ext uri="{28A0092B-C50C-407E-A947-70E740481C1C}">
+                          <a14:useLocalDpi xmlns:a14="http://schemas.microsoft.com/office/drawing/2010/main" val="0"/>
+                        </a:ext>
+                      </a:extLst>
+                    </a:blip>
+                    <a:stretch>
+                      <a:fillRect/>
+                    </a:stretch>
+                  </pic:blipFill>
+                  <pic:spPr>
+                    <a:xfrm>
+                      <a:off x="0" y="0"/>
+                      <a:ext cx="2840990" cy="2840990"/>
+                    </a:xfrm>
+                    <a:prstGeom prst="rect">
+                      <a:avLst/>
+                    </a:prstGeom>
+                  </pic:spPr>
+                </pic:pic>
+              </a:graphicData>
+            </a:graphic>
+          </wp:inline>
+        </w:drawing>
+      </w:r>
     </w:p>
     <w:p>
       <w:pPr>
@@ -554,23 +666,37 @@
           <w:szCs w:val="44"/>
           <w:lang w:val="pt-PT"/>
         </w:rPr>
-        <w:t>https://www.electronics-tutorials.ws/connectivity/real-time-clocks.html</w:t>
-      </w:r>
-      <w:r>
-        <w:rPr>
-          <w:szCs w:val="44"/>
-          <w:lang w:val="pt-PT"/>
-        </w:rPr>
-        <w:t xml:space="preserve"> 24/10/2018</w:t>
-      </w:r>
-    </w:p>
-    <w:p>
-      <w:pPr>
-        <w:rPr>
-          <w:szCs w:val="44"/>
-          <w:lang w:val="pt-PT"/>
-        </w:rPr>
-      </w:pPr>
+        <w:t>https://www.electronics-tutorials.ws/connectivity/real-time-clocks.html - 24/10/2018</w:t>
+      </w:r>
+    </w:p>
+    <w:p>
+      <w:pPr>
+        <w:rPr>
+          <w:szCs w:val="44"/>
+          <w:lang w:val="pt-PT"/>
+        </w:rPr>
+      </w:pPr>
+      <w:r>
+        <w:rPr>
+          <w:szCs w:val="44"/>
+          <w:lang w:val="pt-PT"/>
+        </w:rPr>
+        <w:t xml:space="preserve">imagem - </w:t>
+      </w:r>
+      <w:r>
+        <w:rPr>
+          <w:szCs w:val="44"/>
+          <w:lang w:val="pt-PT"/>
+        </w:rPr>
+        <w:t>https://hobbycomponents.com/rtc/699-high-accuracy-ds3231-rtc-eeprom?search_query=rtc&amp;results=4</w:t>
+      </w:r>
+      <w:r>
+        <w:rPr>
+          <w:szCs w:val="44"/>
+          <w:lang w:val="pt-PT"/>
+        </w:rPr>
+        <w:t xml:space="preserve"> – 28/10/2018</w:t>
+      </w:r>
     </w:p>
     <w:p>
       <w:pPr>
@@ -579,19 +705,27 @@
           <w:lang w:val="pt-PT"/>
         </w:rPr>
       </w:pPr>
-    </w:p>
-    <w:p>
-      <w:pPr>
+      <w:r>
         <w:rPr>
           <w:sz w:val="44"/>
-          <w:lang w:val="en-US"/>
-        </w:rPr>
-      </w:pPr>
-      <w:r>
+          <w:lang w:val="pt-PT"/>
+        </w:rPr>
+        <w:br w:type="page"/>
+      </w:r>
+    </w:p>
+    <w:p>
+      <w:pPr>
         <w:rPr>
           <w:sz w:val="44"/>
-          <w:lang w:val="en-US"/>
-        </w:rPr>
+          <w:lang w:val="pt-PT"/>
+        </w:rPr>
+      </w:pPr>
+      <w:r>
+        <w:rPr>
+          <w:sz w:val="44"/>
+          <w:lang w:val="pt-PT"/>
+        </w:rPr>
+        <w:lastRenderedPageBreak/>
         <w:t>FTDI</w:t>
       </w:r>
     </w:p>
@@ -964,15 +1098,7 @@
         <w:rPr>
           <w:lang w:val="pt-PT"/>
         </w:rPr>
-        <w:t xml:space="preserve">dados que se pretendem enviar. Os bits de sincronização são </w:t>
-      </w:r>
-      <w:bookmarkStart w:id="0" w:name="_GoBack"/>
-      <w:bookmarkEnd w:id="0"/>
-      <w:r>
-        <w:rPr>
-          <w:lang w:val="pt-PT"/>
-        </w:rPr>
-        <w:t>enviados antes dos bits de dados e depois do bit de paridade, caso exista. O bit de paridade serve somente para verificar a veracidade da comunicação. Na figura seguinte consegue-se observar o formato de uma trama de dados formatado para a utilização deste protocolo.</w:t>
+        <w:t>dados que se pretendem enviar. Os bits de sincronização são enviados antes dos bits de dados e depois do bit de paridade, caso exista. O bit de paridade serve somente para verificar a veracidade da comunicação. Na figura seguinte consegue-se observar o formato de uma trama de dados formatado para a utilização deste protocolo.</w:t>
       </w:r>
     </w:p>
     <w:p>
@@ -1003,7 +1129,7 @@
                     <pic:cNvPicPr/>
                   </pic:nvPicPr>
                   <pic:blipFill>
-                    <a:blip r:embed="rId6">
+                    <a:blip r:embed="rId7">
                       <a:extLst>
                         <a:ext uri="{28A0092B-C50C-407E-A947-70E740481C1C}">
                           <a14:useLocalDpi xmlns:a14="http://schemas.microsoft.com/office/drawing/2010/main" val="0"/>
@@ -1149,20 +1275,46 @@
         </w:rPr>
         <w:t xml:space="preserve">Imagem - </w:t>
       </w:r>
-      <w:hyperlink r:id="rId7" w:history="1">
-        <w:r>
-          <w:rPr>
-            <w:rStyle w:val="Hyperlink"/>
-            <w:lang w:val="pt-PT"/>
-          </w:rPr>
-          <w:t>http://binaryupdates.com/usart-in-avr-atmega32a-microcontroller/</w:t>
-        </w:r>
-      </w:hyperlink>
+      <w:r>
+        <w:rPr>
+          <w:lang w:val="pt-PT"/>
+        </w:rPr>
+        <w:t>http://binaryupdates.com/usart-in-avr-atmega32a-microcontroller/</w:t>
+      </w:r>
       <w:r>
         <w:rPr>
           <w:lang w:val="pt-PT"/>
         </w:rPr>
         <w:t xml:space="preserve"> 28/10/18</w:t>
+      </w:r>
+    </w:p>
+    <w:p>
+      <w:pPr>
+        <w:rPr>
+          <w:lang w:val="pt-PT"/>
+        </w:rPr>
+      </w:pPr>
+      <w:r>
+        <w:rPr>
+          <w:lang w:val="pt-PT"/>
+        </w:rPr>
+        <w:br w:type="page"/>
+      </w:r>
+    </w:p>
+    <w:p>
+      <w:pPr>
+        <w:rPr>
+          <w:sz w:val="44"/>
+          <w:lang w:val="pt-PT"/>
+        </w:rPr>
+      </w:pPr>
+      <w:r>
+        <w:rPr>
+          <w:sz w:val="44"/>
+          <w:lang w:val="pt-PT"/>
+        </w:rPr>
+        <w:lastRenderedPageBreak/>
+        <w:t>SPI</w:t>
       </w:r>
     </w:p>
     <w:p>

</xml_diff>